<commit_message>
Hoàn thiện phần "phát biểu bài toán"
</commit_message>
<xml_diff>
--- a/Report/Bao_cao.docx
+++ b/Report/Bao_cao.docx
@@ -1599,19 +1599,1139 @@
         <w:tabs>
           <w:tab w:val="right" w:leader="dot" w:pos="9356"/>
         </w:tabs>
-        <w:ind w:left="357"/>
-        <w:rPr>
-          <w:rFonts w:cs="Tahoma"/>
-          <w:sz w:val="24"/>
-        </w:rPr>
-      </w:pPr>
+        <w:rPr>
+          <w:rFonts w:cs="Tahoma"/>
+          <w:sz w:val="24"/>
+        </w:rPr>
+      </w:pPr>
+      <w:r>
+        <w:rPr>
+          <w:rFonts w:cs="Tahoma"/>
+          <w:sz w:val="24"/>
+        </w:rPr>
+        <w:t>Khách sạn Beauchamps là một khách sạn sang trọng 4 sao. Do khác</w:t>
+      </w:r>
+      <w:r>
+        <w:rPr>
+          <w:rFonts w:cs="Tahoma"/>
+          <w:sz w:val="24"/>
+        </w:rPr>
+        <w:t>h sạn đã lâu đời, phòng ốc và đồ dùng hư hỏng nhiều, nên giám đốc</w:t>
+      </w:r>
+      <w:r>
+        <w:rPr>
+          <w:rFonts w:cs="Tahoma"/>
+          <w:sz w:val="24"/>
+        </w:rPr>
+        <w:t xml:space="preserve"> đang </w:t>
+      </w:r>
+      <w:r>
+        <w:rPr>
+          <w:rFonts w:cs="Tahoma"/>
+          <w:sz w:val="24"/>
+        </w:rPr>
+        <w:t xml:space="preserve">cho </w:t>
+      </w:r>
+      <w:r>
+        <w:rPr>
+          <w:rFonts w:cs="Tahoma"/>
+          <w:sz w:val="24"/>
+        </w:rPr>
+        <w:t>tu sửa lại toàn bộ phòng ốc và trang thiết bị mới. Để có thể quản lý khách hàng, phòng ốc, thiết bị, dịch vụ và nhân viên một cách tối ưu nhất, đòi hỏi cần phải có một phần mềm phù hợp với tình hình thực tế của khách sạn, cũng như khả năng mở rộng khách sạn trong tương lai.</w:t>
+      </w:r>
+    </w:p>
+    <w:p>
+      <w:pPr>
+        <w:tabs>
+          <w:tab w:val="right" w:leader="dot" w:pos="9356"/>
+        </w:tabs>
+        <w:rPr>
+          <w:rFonts w:cs="Tahoma"/>
+          <w:sz w:val="24"/>
+        </w:rPr>
+      </w:pPr>
+      <w:r>
+        <w:rPr>
+          <w:rFonts w:cs="Tahoma"/>
+          <w:sz w:val="24"/>
+        </w:rPr>
+        <w:t xml:space="preserve">Với </w:t>
+      </w:r>
+      <w:r>
+        <w:rPr>
+          <w:rFonts w:cs="Tahoma"/>
+          <w:sz w:val="24"/>
+        </w:rPr>
+        <w:t>tư cách là một nhà phát triển các phần mềm quản lý. Bạn được khách sạn Beauchamps yêu cầu phát triển một hệ thống cho phép quản lý khách hàng đến thuê phòng hay đặt phòng, quản lý phòng ốc, thiết bị, dịch vụ và nhân viên. Từ trước đến nay, khách sạn chưa được tin học hoá trong khâu quản lý. Chính vì vậy đây là một hệ thống hoàn toàn mới.</w:t>
+      </w:r>
+    </w:p>
+    <w:p>
+      <w:pPr>
+        <w:tabs>
+          <w:tab w:val="right" w:leader="dot" w:pos="9356"/>
+        </w:tabs>
+        <w:rPr>
+          <w:rFonts w:cs="Tahoma"/>
+          <w:sz w:val="24"/>
+        </w:rPr>
+      </w:pPr>
+      <w:r>
+        <w:rPr>
+          <w:rFonts w:cs="Tahoma"/>
+          <w:sz w:val="24"/>
+        </w:rPr>
+        <w:t xml:space="preserve">Hệ thống cung cấp cho </w:t>
+      </w:r>
+      <w:r>
+        <w:rPr>
+          <w:rFonts w:cs="Tahoma"/>
+          <w:sz w:val="24"/>
+        </w:rPr>
+        <w:t>người dùng một tài khoản đăng nhập và đăng xuất để sử dụ</w:t>
+      </w:r>
+      <w:r>
+        <w:rPr>
+          <w:rFonts w:cs="Tahoma"/>
+          <w:sz w:val="24"/>
+        </w:rPr>
+        <w:t xml:space="preserve">ng </w:t>
+      </w:r>
+      <w:r>
+        <w:rPr>
+          <w:rFonts w:cs="Tahoma"/>
+          <w:sz w:val="24"/>
+        </w:rPr>
+        <w:t>hệ thống quản lý này. Với một tài khoản đăng nhập hệ thống sẽ xác định người đăng nhậ</w:t>
+      </w:r>
+      <w:r>
+        <w:rPr>
+          <w:rFonts w:cs="Tahoma"/>
+          <w:sz w:val="24"/>
+        </w:rPr>
+        <w:t xml:space="preserve">p </w:t>
+      </w:r>
+      <w:r>
+        <w:rPr>
+          <w:rFonts w:cs="Tahoma"/>
+          <w:sz w:val="24"/>
+        </w:rPr>
+        <w:t>là nhân viên hay là người quản lý. Từ đó hệ thống sẽ cung cấp quyền hạn tương ứ</w:t>
+      </w:r>
+      <w:r>
+        <w:rPr>
+          <w:rFonts w:cs="Tahoma"/>
+          <w:sz w:val="24"/>
+        </w:rPr>
+        <w:t xml:space="preserve">ng cho </w:t>
+      </w:r>
+      <w:r>
+        <w:rPr>
+          <w:rFonts w:cs="Tahoma"/>
+          <w:sz w:val="24"/>
+        </w:rPr>
+        <w:t>từng tài khoản đăng nhập.</w:t>
+      </w:r>
+    </w:p>
+    <w:p>
+      <w:pPr>
+        <w:tabs>
+          <w:tab w:val="right" w:leader="dot" w:pos="9356"/>
+        </w:tabs>
+        <w:rPr>
+          <w:rFonts w:cs="Tahoma"/>
+          <w:sz w:val="24"/>
+        </w:rPr>
+      </w:pPr>
+      <w:r>
+        <w:rPr>
+          <w:rFonts w:cs="Tahoma"/>
+          <w:sz w:val="24"/>
+        </w:rPr>
+        <w:t>Đối với nhân viên, phải nhập các thông tin của khách hàng (như tên, số CMND, điện thoạ</w:t>
+      </w:r>
+      <w:r>
+        <w:rPr>
+          <w:rFonts w:cs="Tahoma"/>
+          <w:sz w:val="24"/>
+        </w:rPr>
+        <w:t>i,</w:t>
+      </w:r>
+      <w:r>
+        <w:rPr>
+          <w:rFonts w:cs="Tahoma"/>
+          <w:sz w:val="24"/>
+        </w:rPr>
+        <w:t xml:space="preserve"> </w:t>
+      </w:r>
+      <w:r>
+        <w:rPr>
+          <w:rFonts w:cs="Tahoma"/>
+          <w:sz w:val="24"/>
+        </w:rPr>
+        <w:t>…</w:t>
+      </w:r>
+      <w:r>
+        <w:rPr>
+          <w:rFonts w:cs="Tahoma"/>
+          <w:sz w:val="24"/>
+        </w:rPr>
+        <w:t>) khi khách hàng đặt phòng hay thuê phòng. Chươn</w:t>
+      </w:r>
+      <w:r>
+        <w:rPr>
+          <w:rFonts w:cs="Tahoma"/>
+          <w:sz w:val="24"/>
+        </w:rPr>
+        <w:t xml:space="preserve">g trình còn cho phép khách hàng </w:t>
+      </w:r>
+      <w:r>
+        <w:rPr>
+          <w:rFonts w:cs="Tahoma"/>
+          <w:sz w:val="24"/>
+        </w:rPr>
+        <w:t>đặt phòng hay thuê theo tour du lịch. Khi khách hàng thuê phòng thì nhân viên cập nhậ</w:t>
+      </w:r>
+      <w:r>
+        <w:rPr>
+          <w:rFonts w:cs="Tahoma"/>
+          <w:sz w:val="24"/>
+        </w:rPr>
+        <w:t xml:space="preserve">t </w:t>
+      </w:r>
+      <w:r>
+        <w:rPr>
+          <w:rFonts w:cs="Tahoma"/>
+          <w:sz w:val="24"/>
+        </w:rPr>
+        <w:t>tình trạng cho phòng đó</w:t>
+      </w:r>
+      <w:r>
+        <w:rPr>
+          <w:rFonts w:cs="Tahoma"/>
+          <w:sz w:val="24"/>
+        </w:rPr>
+        <w:t xml:space="preserve"> </w:t>
+      </w:r>
+      <w:r>
+        <w:rPr>
+          <w:rFonts w:cs="Tahoma"/>
+          <w:sz w:val="24"/>
+        </w:rPr>
+        <w:t>là thuê phòng.</w:t>
+      </w:r>
+      <w:r>
+        <w:rPr>
+          <w:rFonts w:cs="Tahoma"/>
+          <w:sz w:val="24"/>
+        </w:rPr>
+        <w:t xml:space="preserve"> </w:t>
+      </w:r>
+      <w:r>
+        <w:rPr>
+          <w:rFonts w:cs="Tahoma"/>
+          <w:sz w:val="24"/>
+        </w:rPr>
+        <w:t>Tương tự, khi khách hàng đặ</w:t>
+      </w:r>
+      <w:r>
+        <w:rPr>
+          <w:rFonts w:cs="Tahoma"/>
+          <w:sz w:val="24"/>
+        </w:rPr>
+        <w:t xml:space="preserve">t phòng thì nhân viên </w:t>
+      </w:r>
+      <w:r>
+        <w:rPr>
+          <w:rFonts w:cs="Tahoma"/>
+          <w:sz w:val="24"/>
+        </w:rPr>
+        <w:t>cũng cập nhật lại tình trạng phòng là đặt phòng. Khi đến ngày nhận phòng, nế</w:t>
+      </w:r>
+      <w:r>
+        <w:rPr>
+          <w:rFonts w:cs="Tahoma"/>
+          <w:sz w:val="24"/>
+        </w:rPr>
+        <w:t xml:space="preserve">u khách hàng </w:t>
+      </w:r>
+      <w:r>
+        <w:rPr>
+          <w:rFonts w:cs="Tahoma"/>
+          <w:sz w:val="24"/>
+        </w:rPr>
+        <w:t>đến nhận phòng thì nhân viên phải cập nhật lại tình trạng phòng là thuê phòng; nế</w:t>
+      </w:r>
+      <w:r>
+        <w:rPr>
+          <w:rFonts w:cs="Tahoma"/>
+          <w:sz w:val="24"/>
+        </w:rPr>
+        <w:t xml:space="preserve">u khách </w:t>
+      </w:r>
+      <w:r>
+        <w:rPr>
+          <w:rFonts w:cs="Tahoma"/>
+          <w:sz w:val="24"/>
+        </w:rPr>
+        <w:t>hàng không đến nhận phòng đúng thời hạn hoặc hủy đặt phòng trước thời hạ</w:t>
+      </w:r>
+      <w:r>
+        <w:rPr>
+          <w:rFonts w:cs="Tahoma"/>
+          <w:sz w:val="24"/>
+        </w:rPr>
+        <w:t xml:space="preserve">n thì nhân viên </w:t>
+      </w:r>
+      <w:r>
+        <w:rPr>
+          <w:rFonts w:cs="Tahoma"/>
+          <w:sz w:val="24"/>
+        </w:rPr>
+        <w:t>phải hủy thông tin khách hàng và cập nhật lại tình trạng phòng là phòng trống.</w:t>
+      </w:r>
+    </w:p>
+    <w:p>
+      <w:pPr>
+        <w:tabs>
+          <w:tab w:val="right" w:leader="dot" w:pos="9356"/>
+        </w:tabs>
+        <w:rPr>
+          <w:rFonts w:cs="Tahoma"/>
+          <w:sz w:val="24"/>
+        </w:rPr>
+      </w:pPr>
+      <w:r>
+        <w:rPr>
+          <w:rFonts w:cs="Tahoma"/>
+          <w:sz w:val="24"/>
+        </w:rPr>
+        <w:t>Trong khách sạn còn có sẵn các dịch vụ (</w:t>
+      </w:r>
+      <w:r>
+        <w:rPr>
+          <w:rFonts w:cs="Tahoma"/>
+          <w:sz w:val="24"/>
+        </w:rPr>
+        <w:t xml:space="preserve">báo chí, giặt ủi, két sắt, thu đổi ngoại tệ, …) </w:t>
+      </w:r>
+      <w:r>
+        <w:rPr>
+          <w:rFonts w:cs="Tahoma"/>
+          <w:sz w:val="24"/>
+        </w:rPr>
+        <w:t>để phục vụ</w:t>
+      </w:r>
+      <w:r>
+        <w:rPr>
+          <w:rFonts w:cs="Tahoma"/>
+          <w:sz w:val="24"/>
+        </w:rPr>
+        <w:t xml:space="preserve"> khách hàng. </w:t>
+      </w:r>
+      <w:r>
+        <w:rPr>
+          <w:rFonts w:cs="Tahoma"/>
+          <w:sz w:val="24"/>
+        </w:rPr>
+        <w:t>Khi khách có nhu cầu thì nhân viên phải ghi nhận tiền dịch vụ để tính vào tổng tiề</w:t>
+      </w:r>
+      <w:r>
+        <w:rPr>
+          <w:rFonts w:cs="Tahoma"/>
+          <w:sz w:val="24"/>
+        </w:rPr>
+        <w:t xml:space="preserve">n. Khi </w:t>
+      </w:r>
+      <w:r>
+        <w:rPr>
+          <w:rFonts w:cs="Tahoma"/>
+          <w:sz w:val="24"/>
+        </w:rPr>
+        <w:t>khách hàng trả phòng, hệ thống sẽ tính tự động tính tiền thuê phòng, tiền dịch vụ và tổ</w:t>
+      </w:r>
+      <w:r>
+        <w:rPr>
+          <w:rFonts w:cs="Tahoma"/>
+          <w:sz w:val="24"/>
+        </w:rPr>
+        <w:t xml:space="preserve">ng </w:t>
+      </w:r>
+      <w:r>
+        <w:rPr>
+          <w:rFonts w:cs="Tahoma"/>
+          <w:sz w:val="24"/>
+        </w:rPr>
+        <w:t>tiền khách hàng phải trả. Nếu khách hàng có gì thắc mắc thì nhân viên cũng có thể</w:t>
+      </w:r>
+      <w:r>
+        <w:rPr>
+          <w:rFonts w:cs="Tahoma"/>
+          <w:sz w:val="24"/>
+        </w:rPr>
+        <w:t xml:space="preserve"> cho </w:t>
+      </w:r>
+      <w:r>
+        <w:rPr>
+          <w:rFonts w:cs="Tahoma"/>
+          <w:sz w:val="24"/>
+        </w:rPr>
+        <w:t>khách hàng xem trực tiếp những chi phí mà khách hàng sử dụng đã được lưu trên hệ thống.</w:t>
+      </w:r>
+    </w:p>
+    <w:p>
+      <w:pPr>
+        <w:tabs>
+          <w:tab w:val="right" w:leader="dot" w:pos="9356"/>
+        </w:tabs>
+        <w:rPr>
+          <w:rFonts w:cs="Tahoma"/>
+          <w:sz w:val="24"/>
+        </w:rPr>
+      </w:pPr>
+      <w:r>
+        <w:rPr>
+          <w:rFonts w:cs="Tahoma"/>
+          <w:sz w:val="24"/>
+        </w:rPr>
+        <w:t>Đối với người quản lý, ngoài những quyền của nhân viên, người quản lý còn có thể cậ</w:t>
+      </w:r>
+      <w:r>
+        <w:rPr>
+          <w:rFonts w:cs="Tahoma"/>
+          <w:sz w:val="24"/>
+        </w:rPr>
+        <w:t xml:space="preserve">p </w:t>
+      </w:r>
+      <w:r>
+        <w:rPr>
+          <w:rFonts w:cs="Tahoma"/>
+          <w:sz w:val="24"/>
+        </w:rPr>
+        <w:t>nhật tên phòng, giá phòng và loại phòng khi có sự thay đổi. Ngoài ra, người quản lý</w:t>
+      </w:r>
+      <w:r>
+        <w:rPr>
+          <w:rFonts w:cs="Tahoma"/>
+          <w:sz w:val="24"/>
+        </w:rPr>
+        <w:t xml:space="preserve"> </w:t>
+      </w:r>
+      <w:r>
+        <w:rPr>
+          <w:rFonts w:cs="Tahoma"/>
+          <w:sz w:val="24"/>
+        </w:rPr>
+        <w:t>cậ</w:t>
+      </w:r>
+      <w:r>
+        <w:rPr>
+          <w:rFonts w:cs="Tahoma"/>
+          <w:sz w:val="24"/>
+        </w:rPr>
+        <w:t xml:space="preserve">p </w:t>
+      </w:r>
+      <w:r>
+        <w:rPr>
+          <w:rFonts w:cs="Tahoma"/>
+          <w:sz w:val="24"/>
+        </w:rPr>
+        <w:t>thông tin</w:t>
+      </w:r>
+      <w:r>
+        <w:rPr>
+          <w:rFonts w:cs="Tahoma"/>
+          <w:sz w:val="24"/>
+        </w:rPr>
+        <w:t xml:space="preserve"> </w:t>
+      </w:r>
+      <w:r>
+        <w:rPr>
+          <w:rFonts w:cs="Tahoma"/>
+          <w:sz w:val="24"/>
+        </w:rPr>
+        <w:t>và tài khoản đăng nhập của nhân</w:t>
+      </w:r>
+      <w:r>
+        <w:rPr>
+          <w:rFonts w:cs="Tahoma"/>
+          <w:sz w:val="24"/>
+        </w:rPr>
+        <w:t xml:space="preserve"> </w:t>
+      </w:r>
+      <w:r>
+        <w:rPr>
+          <w:rFonts w:cs="Tahoma"/>
+          <w:sz w:val="24"/>
+        </w:rPr>
+        <w:t>viên vào hệ thố</w:t>
+      </w:r>
+      <w:r>
+        <w:rPr>
+          <w:rFonts w:cs="Tahoma"/>
+          <w:sz w:val="24"/>
+        </w:rPr>
+        <w:t>ng.</w:t>
+      </w:r>
+    </w:p>
+    <w:p>
+      <w:pPr>
+        <w:tabs>
+          <w:tab w:val="right" w:leader="dot" w:pos="9356"/>
+        </w:tabs>
+        <w:rPr>
+          <w:rFonts w:cs="Tahoma"/>
+          <w:sz w:val="24"/>
+        </w:rPr>
+      </w:pPr>
+      <w:r>
+        <w:rPr>
+          <w:rFonts w:cs="Tahoma"/>
+          <w:sz w:val="24"/>
+        </w:rPr>
+        <w:t>Hệ thống còn hỗ trợ chức năng báo cáo, để nhân viên có thể báo cáo doanh thu củ</w:t>
+      </w:r>
+      <w:r>
+        <w:rPr>
+          <w:rFonts w:cs="Tahoma"/>
+          <w:sz w:val="24"/>
+        </w:rPr>
+        <w:t xml:space="preserve">a khách </w:t>
+      </w:r>
+      <w:r>
+        <w:rPr>
+          <w:rFonts w:cs="Tahoma"/>
+          <w:sz w:val="24"/>
+        </w:rPr>
+        <w:t>sạn theo tháng hoặc</w:t>
+      </w:r>
+      <w:r>
+        <w:rPr>
+          <w:rFonts w:cs="Tahoma"/>
+          <w:sz w:val="24"/>
+        </w:rPr>
+        <w:t xml:space="preserve"> </w:t>
+      </w:r>
+      <w:r>
+        <w:rPr>
+          <w:rFonts w:cs="Tahoma"/>
+          <w:sz w:val="24"/>
+        </w:rPr>
+        <w:t>theo quý một cách chi tiết và rõ ràng.</w:t>
+      </w:r>
+    </w:p>
+    <w:p>
+      <w:pPr>
+        <w:tabs>
+          <w:tab w:val="right" w:leader="dot" w:pos="9356"/>
+        </w:tabs>
+        <w:rPr>
+          <w:rFonts w:cs="Tahoma"/>
+          <w:sz w:val="24"/>
+        </w:rPr>
+      </w:pPr>
+    </w:p>
+    <w:p>
+      <w:pPr>
+        <w:tabs>
+          <w:tab w:val="right" w:leader="dot" w:pos="9356"/>
+        </w:tabs>
+        <w:rPr>
+          <w:rFonts w:cs="Tahoma"/>
+          <w:sz w:val="24"/>
+        </w:rPr>
+      </w:pPr>
+    </w:p>
+    <w:p>
+      <w:pPr>
+        <w:pBdr>
+          <w:top w:val="thinThickSmallGap" w:sz="24" w:space="1" w:color="auto"/>
+          <w:left w:val="thinThickSmallGap" w:sz="24" w:space="4" w:color="auto"/>
+          <w:bottom w:val="thinThickSmallGap" w:sz="24" w:space="1" w:color="auto"/>
+          <w:right w:val="thinThickSmallGap" w:sz="24" w:space="4" w:color="auto"/>
+        </w:pBdr>
+        <w:tabs>
+          <w:tab w:val="right" w:leader="dot" w:pos="9214"/>
+        </w:tabs>
+        <w:ind w:left="2268" w:right="2272"/>
+        <w:jc w:val="center"/>
+        <w:rPr>
+          <w:rFonts w:ascii="Times New Roman" w:hAnsi="Times New Roman" w:cs="Times New Roman"/>
+          <w:b/>
+          <w:sz w:val="36"/>
+        </w:rPr>
+      </w:pPr>
+      <w:r>
+        <w:rPr>
+          <w:rFonts w:ascii="Times New Roman" w:hAnsi="Times New Roman" w:cs="Times New Roman"/>
+          <w:b/>
+          <w:sz w:val="36"/>
+        </w:rPr>
+        <w:lastRenderedPageBreak/>
+        <w:t>BẢNG CHÚ GIẢI</w:t>
+      </w:r>
+    </w:p>
+    <w:p>
+      <w:pPr>
+        <w:rPr>
+          <w:sz w:val="28"/>
+        </w:rPr>
+      </w:pPr>
+    </w:p>
+    <w:p>
+      <w:pPr>
+        <w:pBdr>
+          <w:top w:val="thinThickSmallGap" w:sz="24" w:space="1" w:color="auto"/>
+          <w:left w:val="thinThickSmallGap" w:sz="24" w:space="4" w:color="auto"/>
+          <w:bottom w:val="thinThickSmallGap" w:sz="24" w:space="1" w:color="auto"/>
+          <w:right w:val="thinThickSmallGap" w:sz="24" w:space="4" w:color="auto"/>
+        </w:pBdr>
+        <w:ind w:left="2268" w:right="2272"/>
+        <w:jc w:val="center"/>
+        <w:rPr>
+          <w:rFonts w:ascii="Times New Roman" w:hAnsi="Times New Roman" w:cs="Times New Roman"/>
+          <w:b/>
+          <w:sz w:val="36"/>
+        </w:rPr>
+      </w:pPr>
+      <w:r>
+        <w:rPr>
+          <w:rFonts w:ascii="Times New Roman" w:hAnsi="Times New Roman" w:cs="Times New Roman"/>
+          <w:b/>
+          <w:sz w:val="36"/>
+        </w:rPr>
+        <w:t>ĐẶC TẢ BỔ SUNG</w:t>
+      </w:r>
+    </w:p>
+    <w:p>
+      <w:pPr>
+        <w:pStyle w:val="oancuaDanhsach"/>
+        <w:numPr>
+          <w:ilvl w:val="0"/>
+          <w:numId w:val="10"/>
+        </w:numPr>
+        <w:rPr>
+          <w:b/>
+          <w:sz w:val="28"/>
+        </w:rPr>
+      </w:pPr>
+      <w:r>
+        <w:rPr>
+          <w:b/>
+          <w:sz w:val="28"/>
+        </w:rPr>
+        <w:t>Mục tiêu</w:t>
+      </w:r>
+    </w:p>
+    <w:p>
+      <w:pPr>
+        <w:pStyle w:val="oancuaDanhsach"/>
+        <w:rPr>
+          <w:sz w:val="24"/>
+        </w:rPr>
+      </w:pPr>
+      <w:r>
+        <w:rPr>
+          <w:sz w:val="24"/>
+        </w:rPr>
+        <w:t>Mục tiêu của tài liệu này là để định nghĩa các yêu cầu của hệ thống quản lý khách sạn Beauchamps. Đặc tả bổ sung này liệt kê các yêu cầu chưa được thể hiện trong các use case. Đặc tả bổ sung cùng các use case trong mô hình use case thể hiện đầy đủ các yêu cầu của hệ thống.</w:t>
+      </w:r>
+    </w:p>
+    <w:p>
+      <w:pPr>
+        <w:pStyle w:val="oancuaDanhsach"/>
+        <w:numPr>
+          <w:ilvl w:val="0"/>
+          <w:numId w:val="10"/>
+        </w:numPr>
+        <w:rPr>
+          <w:b/>
+          <w:sz w:val="28"/>
+        </w:rPr>
+      </w:pPr>
+      <w:r>
+        <w:rPr>
+          <w:b/>
+          <w:sz w:val="28"/>
+        </w:rPr>
+        <w:t>Phạm vi</w:t>
+      </w:r>
+    </w:p>
+    <w:p>
+      <w:pPr>
+        <w:pStyle w:val="oancuaDanhsach"/>
+        <w:rPr>
+          <w:rFonts w:cs="Tahoma"/>
+          <w:sz w:val="24"/>
+        </w:rPr>
+      </w:pPr>
+      <w:r>
+        <w:rPr>
+          <w:sz w:val="24"/>
+        </w:rPr>
+        <w:t xml:space="preserve">Đặc tả bổ sung áp dụng cho Hệ thống quản lý khách sạn Beauchamps được các sinh viên lớp IS215.H11 phát triển (danh sách thành viên xin xem trang bìa) và được ứng dụng vào việc </w:t>
+      </w:r>
+      <w:r>
+        <w:rPr>
+          <w:rFonts w:cs="Tahoma"/>
+          <w:sz w:val="24"/>
+        </w:rPr>
+        <w:t>quản lý khách hàng, phòng ốc, thiết bị, dịch vụ và nhân viên</w:t>
+      </w:r>
+      <w:r>
+        <w:rPr>
+          <w:rFonts w:cs="Tahoma"/>
+          <w:sz w:val="24"/>
+        </w:rPr>
+        <w:t>.</w:t>
+      </w:r>
+    </w:p>
+    <w:p>
+      <w:pPr>
+        <w:pStyle w:val="oancuaDanhsach"/>
+        <w:rPr>
+          <w:rFonts w:cs="Tahoma"/>
+          <w:sz w:val="24"/>
+        </w:rPr>
+      </w:pPr>
+      <w:r>
+        <w:rPr>
+          <w:rFonts w:cs="Tahoma"/>
+          <w:sz w:val="24"/>
+        </w:rPr>
+        <w:t>Đặc tả này vạch rõ các yêu cầu phi chức năng của hệ thống, như tính ổn định, tính khả dụng, hiệu năng và mức độ hỗ trợ cũng như các yêu cầu chức năng chung cho một số use case (Các yêu cầu chức năng được chỉ rõ trong miêu tả bên dưới</w:t>
+      </w:r>
+      <w:r>
+        <w:rPr>
+          <w:rFonts w:cs="Tahoma"/>
+          <w:sz w:val="24"/>
+        </w:rPr>
+        <w:t xml:space="preserve"> và được xác định đầy đủ, chỉ tiết trong phần đặc tả use case)</w:t>
+      </w:r>
+    </w:p>
+    <w:p>
+      <w:pPr>
+        <w:pStyle w:val="oancuaDanhsach"/>
+        <w:numPr>
+          <w:ilvl w:val="0"/>
+          <w:numId w:val="10"/>
+        </w:numPr>
+        <w:rPr>
+          <w:b/>
+          <w:sz w:val="28"/>
+        </w:rPr>
+      </w:pPr>
+      <w:r>
+        <w:rPr>
+          <w:b/>
+          <w:sz w:val="28"/>
+        </w:rPr>
+        <w:t>Tài liệu tham khảo</w:t>
+      </w:r>
+    </w:p>
+    <w:p>
+      <w:pPr>
+        <w:pStyle w:val="oancuaDanhsach"/>
+        <w:numPr>
+          <w:ilvl w:val="0"/>
+          <w:numId w:val="10"/>
+        </w:numPr>
+        <w:rPr>
+          <w:b/>
+          <w:sz w:val="28"/>
+        </w:rPr>
+      </w:pPr>
+      <w:r>
+        <w:rPr>
+          <w:b/>
+          <w:sz w:val="28"/>
+        </w:rPr>
+        <w:t>Chức năng</w:t>
+      </w:r>
+    </w:p>
+    <w:p>
+      <w:pPr>
+        <w:pStyle w:val="oancuaDanhsach"/>
+        <w:numPr>
+          <w:ilvl w:val="0"/>
+          <w:numId w:val="11"/>
+        </w:numPr>
+        <w:rPr>
+          <w:sz w:val="24"/>
+        </w:rPr>
+      </w:pPr>
+      <w:r>
+        <w:rPr>
+          <w:sz w:val="24"/>
+        </w:rPr>
+        <w:t>Hỗ trợ nhiều người làm việc đồng thời</w:t>
+      </w:r>
+    </w:p>
+    <w:p>
+      <w:pPr>
+        <w:pStyle w:val="oancuaDanhsach"/>
+        <w:numPr>
+          <w:ilvl w:val="0"/>
+          <w:numId w:val="11"/>
+        </w:numPr>
+        <w:rPr>
+          <w:sz w:val="24"/>
+        </w:rPr>
+      </w:pPr>
+      <w:r>
+        <w:rPr>
+          <w:sz w:val="24"/>
+        </w:rPr>
+        <w:t>Khi hết phòng hoặc số lượng đặt phòng (thuê phòng) vượt quá số lượng phòng trống thì hệ thống phải thông báo cho người dùng biết</w:t>
+      </w:r>
+    </w:p>
+    <w:p>
+      <w:pPr>
+        <w:pStyle w:val="oancuaDanhsach"/>
+        <w:numPr>
+          <w:ilvl w:val="0"/>
+          <w:numId w:val="10"/>
+        </w:numPr>
+        <w:rPr>
+          <w:b/>
+          <w:sz w:val="28"/>
+        </w:rPr>
+      </w:pPr>
+      <w:r>
+        <w:rPr>
+          <w:b/>
+          <w:sz w:val="28"/>
+        </w:rPr>
+        <w:t>Tính khả dụng</w:t>
+      </w:r>
+    </w:p>
+    <w:p>
+      <w:pPr>
+        <w:pStyle w:val="oancuaDanhsach"/>
+        <w:rPr>
+          <w:sz w:val="24"/>
+        </w:rPr>
+      </w:pPr>
+      <w:r>
+        <w:rPr>
+          <w:sz w:val="24"/>
+        </w:rPr>
+        <w:t>Giao diện người dùng phải tương thích với Windows XP/7/8/10</w:t>
+      </w:r>
+    </w:p>
+    <w:p>
+      <w:pPr>
+        <w:pStyle w:val="oancuaDanhsach"/>
+        <w:numPr>
+          <w:ilvl w:val="0"/>
+          <w:numId w:val="10"/>
+        </w:numPr>
+        <w:rPr>
+          <w:b/>
+          <w:sz w:val="28"/>
+        </w:rPr>
+      </w:pPr>
+      <w:r>
+        <w:rPr>
+          <w:b/>
+          <w:sz w:val="28"/>
+        </w:rPr>
+        <w:t>Tính ổn định</w:t>
+      </w:r>
+    </w:p>
+    <w:p>
+      <w:pPr>
+        <w:pStyle w:val="oancuaDanhsach"/>
+        <w:rPr>
+          <w:sz w:val="24"/>
+        </w:rPr>
+      </w:pPr>
+      <w:r>
+        <w:rPr>
+          <w:sz w:val="24"/>
+        </w:rPr>
+        <w:t>Hệ thống phải hoạt động liên tục 24h/ngày và 7 ngày mỗi tuần, vấn đề sự cố phải hạn chế tối đa.</w:t>
+      </w:r>
+    </w:p>
+    <w:p>
+      <w:pPr>
+        <w:pStyle w:val="oancuaDanhsach"/>
+        <w:numPr>
+          <w:ilvl w:val="0"/>
+          <w:numId w:val="10"/>
+        </w:numPr>
+        <w:rPr>
+          <w:b/>
+          <w:sz w:val="28"/>
+        </w:rPr>
+      </w:pPr>
+      <w:r>
+        <w:rPr>
+          <w:b/>
+          <w:sz w:val="28"/>
+        </w:rPr>
+        <w:t>Hiệu suất</w:t>
+      </w:r>
+    </w:p>
+    <w:p>
+      <w:pPr>
+        <w:pStyle w:val="oancuaDanhsach"/>
+        <w:numPr>
+          <w:ilvl w:val="0"/>
+          <w:numId w:val="12"/>
+        </w:numPr>
+        <w:rPr>
+          <w:sz w:val="24"/>
+        </w:rPr>
+      </w:pPr>
+      <w:r>
+        <w:rPr>
+          <w:sz w:val="24"/>
+        </w:rPr>
+        <w:t xml:space="preserve">Hệ thống phải cho phép thao tác và xuất kết quả nhanh chóng. Truy vấn cơ sở dữ liệu và hiển thị không quá </w:t>
+      </w:r>
+      <w:r>
+        <w:rPr>
+          <w:sz w:val="24"/>
+        </w:rPr>
+        <w:t>5 giây.</w:t>
+      </w:r>
+    </w:p>
+    <w:p>
+      <w:pPr>
+        <w:pStyle w:val="oancuaDanhsach"/>
+        <w:numPr>
+          <w:ilvl w:val="0"/>
+          <w:numId w:val="12"/>
+        </w:numPr>
+        <w:rPr>
+          <w:sz w:val="24"/>
+        </w:rPr>
+      </w:pPr>
+      <w:r>
+        <w:rPr>
+          <w:sz w:val="24"/>
+        </w:rPr>
+        <w:t>Đảm bảo tính toán đúng và thống kê không quá 5 giây.</w:t>
+      </w:r>
+    </w:p>
+    <w:p>
+      <w:pPr>
+        <w:pStyle w:val="oancuaDanhsach"/>
+        <w:numPr>
+          <w:ilvl w:val="0"/>
+          <w:numId w:val="12"/>
+        </w:numPr>
+        <w:rPr>
+          <w:sz w:val="24"/>
+        </w:rPr>
+      </w:pPr>
+      <w:r>
+        <w:rPr>
+          <w:sz w:val="24"/>
+        </w:rPr>
+        <w:t>Hệ thống phải đáp ứng nhu cầu của người sử dụng và hoàn tất 90% giao dịch trong vòng 3 giây</w:t>
+      </w:r>
+    </w:p>
+    <w:p>
+      <w:pPr>
+        <w:pStyle w:val="oancuaDanhsach"/>
+        <w:numPr>
+          <w:ilvl w:val="0"/>
+          <w:numId w:val="10"/>
+        </w:numPr>
+        <w:rPr>
+          <w:b/>
+          <w:sz w:val="28"/>
+        </w:rPr>
+      </w:pPr>
+      <w:r>
+        <w:rPr>
+          <w:b/>
+          <w:sz w:val="28"/>
+        </w:rPr>
+        <w:t>Sự hỗ trợ</w:t>
+      </w:r>
+    </w:p>
+    <w:p>
+      <w:pPr>
+        <w:pStyle w:val="oancuaDanhsach"/>
+        <w:rPr>
+          <w:b/>
+          <w:sz w:val="28"/>
+        </w:rPr>
+      </w:pPr>
+    </w:p>
+    <w:p>
+      <w:pPr>
+        <w:pStyle w:val="oancuaDanhsach"/>
+        <w:numPr>
+          <w:ilvl w:val="0"/>
+          <w:numId w:val="10"/>
+        </w:numPr>
+        <w:rPr>
+          <w:b/>
+          <w:sz w:val="28"/>
+        </w:rPr>
+      </w:pPr>
+      <w:r>
+        <w:rPr>
+          <w:b/>
+          <w:sz w:val="28"/>
+        </w:rPr>
+        <w:t>Tính bảo mật</w:t>
+      </w:r>
+    </w:p>
+    <w:p>
+      <w:pPr>
+        <w:pStyle w:val="oancuaDanhsach"/>
+        <w:rPr>
+          <w:b/>
+          <w:sz w:val="28"/>
+        </w:rPr>
+      </w:pPr>
+    </w:p>
+    <w:p>
+      <w:pPr>
+        <w:pStyle w:val="oancuaDanhsach"/>
+        <w:numPr>
+          <w:ilvl w:val="0"/>
+          <w:numId w:val="13"/>
+        </w:numPr>
+        <w:rPr>
+          <w:sz w:val="24"/>
+        </w:rPr>
+      </w:pPr>
+      <w:r>
+        <w:rPr>
+          <w:sz w:val="24"/>
+        </w:rPr>
+        <w:t>Hệ thống phải có cơ chế đảm bảo tính toàn vẹn của cơ sở dữ liệu</w:t>
+      </w:r>
+    </w:p>
+    <w:p>
+      <w:pPr>
+        <w:pStyle w:val="oancuaDanhsach"/>
+        <w:numPr>
+          <w:ilvl w:val="0"/>
+          <w:numId w:val="13"/>
+        </w:numPr>
+        <w:rPr>
+          <w:sz w:val="24"/>
+        </w:rPr>
+      </w:pPr>
+      <w:r>
+        <w:rPr>
+          <w:sz w:val="24"/>
+        </w:rPr>
+        <w:t>Đảm bảo không có khách hàng nào không phải là nhân viên khách sạn có thể truy cập và sửa chữa cơ sở dữ liệu</w:t>
+      </w:r>
+    </w:p>
+    <w:p>
+      <w:pPr>
+        <w:pStyle w:val="oancuaDanhsach"/>
+        <w:numPr>
+          <w:ilvl w:val="0"/>
+          <w:numId w:val="13"/>
+        </w:numPr>
+        <w:rPr>
+          <w:sz w:val="24"/>
+        </w:rPr>
+      </w:pPr>
+      <w:r>
+        <w:rPr>
+          <w:sz w:val="24"/>
+        </w:rPr>
+        <w:t>Chỉ có nhân viên quản lý và ban giám đốc mới có quyền truy cập và sửa đổi cơ sở dữ liệu của khách sạn</w:t>
+      </w:r>
+    </w:p>
+    <w:p>
+      <w:pPr>
+        <w:pStyle w:val="oancuaDanhsach"/>
+        <w:numPr>
+          <w:ilvl w:val="0"/>
+          <w:numId w:val="10"/>
+        </w:numPr>
+        <w:rPr>
+          <w:b/>
+          <w:sz w:val="28"/>
+        </w:rPr>
+      </w:pPr>
+      <w:r>
+        <w:rPr>
+          <w:b/>
+          <w:sz w:val="28"/>
+        </w:rPr>
+        <w:t xml:space="preserve"> Ràng buộc thiết kế</w:t>
+      </w:r>
+    </w:p>
+    <w:p>
+      <w:pPr>
+        <w:pStyle w:val="oancuaDanhsach"/>
+        <w:rPr>
+          <w:sz w:val="24"/>
+        </w:rPr>
+      </w:pPr>
+      <w:r>
+        <w:rPr>
+          <w:sz w:val="24"/>
+        </w:rPr>
+        <w:t>Hệ thống phải cung cấp giao diện dựa trên Hệ điều hành Windows</w:t>
+      </w:r>
       <w:bookmarkStart w:id="0" w:name="_GoBack"/>
       <w:bookmarkEnd w:id="0"/>
     </w:p>
     <w:p>
       <w:pPr>
         <w:rPr>
-          <w:rFonts w:ascii="Times New Roman" w:hAnsi="Times New Roman" w:cs="Times New Roman"/>
+          <w:sz w:val="28"/>
+        </w:rPr>
+      </w:pPr>
+    </w:p>
+    <w:p>
+      <w:pPr>
+        <w:rPr>
+          <w:sz w:val="28"/>
+        </w:rPr>
+      </w:pPr>
+    </w:p>
+    <w:p>
+      <w:pPr>
+        <w:rPr>
+          <w:sz w:val="28"/>
+        </w:rPr>
+      </w:pPr>
+    </w:p>
+    <w:p>
+      <w:pPr>
+        <w:rPr>
+          <w:sz w:val="28"/>
+        </w:rPr>
+      </w:pPr>
+    </w:p>
+    <w:p>
+      <w:pPr>
+        <w:rPr>
+          <w:sz w:val="28"/>
+        </w:rPr>
+      </w:pPr>
+    </w:p>
+    <w:p>
+      <w:pPr>
+        <w:rPr>
+          <w:sz w:val="28"/>
+        </w:rPr>
+      </w:pPr>
+    </w:p>
+    <w:p>
+      <w:pPr>
+        <w:rPr>
+          <w:sz w:val="28"/>
+        </w:rPr>
+      </w:pPr>
+    </w:p>
+    <w:p>
+      <w:pPr>
+        <w:rPr>
           <w:sz w:val="28"/>
         </w:rPr>
       </w:pPr>
@@ -1693,6 +2813,7 @@
     <w:r>
       <w:rPr>
         <w:noProof/>
+        <w:lang w:val="vi-VN"/>
       </w:rPr>
       <mc:AlternateContent>
         <mc:Choice Requires="wps">
@@ -1867,7 +2988,147 @@
 
 <file path=word/numbering.xml><?xml version="1.0" encoding="utf-8"?>
 <w:numbering xmlns:wpc="http://schemas.microsoft.com/office/word/2010/wordprocessingCanvas" xmlns:cx="http://schemas.microsoft.com/office/drawing/2014/chartex" xmlns:cx1="http://schemas.microsoft.com/office/drawing/2015/9/8/chartex" xmlns:cx2="http://schemas.microsoft.com/office/drawing/2015/10/21/chartex" xmlns:mc="http://schemas.openxmlformats.org/markup-compatibility/2006" xmlns:o="urn:schemas-microsoft-com:office:office" xmlns:r="http://schemas.openxmlformats.org/officeDocument/2006/relationships" xmlns:m="http://schemas.openxmlformats.org/officeDocument/2006/math" xmlns:v="urn:schemas-microsoft-com:vml" xmlns:wp14="http://schemas.microsoft.com/office/word/2010/wordprocessingDrawing" xmlns:wp="http://schemas.openxmlformats.org/drawingml/2006/wordprocessingDrawing" xmlns:w10="urn:schemas-microsoft-com:office:word" xmlns:w="http://schemas.openxmlformats.org/wordprocessingml/2006/main" xmlns:w14="http://schemas.microsoft.com/office/word/2010/wordml" xmlns:w15="http://schemas.microsoft.com/office/word/2012/wordml" xmlns:w16se="http://schemas.microsoft.com/office/word/2015/wordml/symex" xmlns:wpg="http://schemas.microsoft.com/office/word/2010/wordprocessingGroup" xmlns:wpi="http://schemas.microsoft.com/office/word/2010/wordprocessingInk" xmlns:wne="http://schemas.microsoft.com/office/word/2006/wordml" xmlns:wps="http://schemas.microsoft.com/office/word/2010/wordprocessingShape" mc:Ignorable="w14 w15 w16se wp14">
+  <w:numPicBullet w:numPicBulletId="0">
+    <w:pict>
+      <v:shapetype id="_x0000_t75" coordsize="21600,21600" o:spt="75" o:preferrelative="t" path="m@4@5l@4@11@9@11@9@5xe" filled="f" stroked="f">
+        <v:stroke joinstyle="miter"/>
+        <v:formulas>
+          <v:f eqn="if lineDrawn pixelLineWidth 0"/>
+          <v:f eqn="sum @0 1 0"/>
+          <v:f eqn="sum 0 0 @1"/>
+          <v:f eqn="prod @2 1 2"/>
+          <v:f eqn="prod @3 21600 pixelWidth"/>
+          <v:f eqn="prod @3 21600 pixelHeight"/>
+          <v:f eqn="sum @0 0 1"/>
+          <v:f eqn="prod @6 1 2"/>
+          <v:f eqn="prod @7 21600 pixelWidth"/>
+          <v:f eqn="sum @8 21600 0"/>
+          <v:f eqn="prod @7 21600 pixelHeight"/>
+          <v:f eqn="sum @10 21600 0"/>
+        </v:formulas>
+        <v:path o:extrusionok="f" gradientshapeok="t" o:connecttype="rect"/>
+        <o:lock v:ext="edit" aspectratio="t"/>
+      </v:shapetype>
+      <v:shape id="_x0000_i1034" type="#_x0000_t75" style="width:11.25pt;height:11.25pt" o:bullet="t">
+        <v:imagedata r:id="rId1" o:title="mso46E6"/>
+      </v:shape>
+    </w:pict>
+  </w:numPicBullet>
   <w:abstractNum w:abstractNumId="0" w15:restartNumberingAfterBreak="0">
+    <w:nsid w:val="04F30A00"/>
+    <w:multiLevelType w:val="hybridMultilevel"/>
+    <w:tmpl w:val="C5DE874A"/>
+    <w:lvl w:ilvl="0" w:tplc="042A0007">
+      <w:start w:val="1"/>
+      <w:numFmt w:val="bullet"/>
+      <w:lvlText w:val=""/>
+      <w:lvlPicBulletId w:val="0"/>
+      <w:lvlJc w:val="left"/>
+      <w:pPr>
+        <w:ind w:left="1440" w:hanging="360"/>
+      </w:pPr>
+      <w:rPr>
+        <w:rFonts w:ascii="Symbol" w:hAnsi="Symbol" w:hint="default"/>
+      </w:rPr>
+    </w:lvl>
+    <w:lvl w:ilvl="1" w:tplc="042A0003" w:tentative="1">
+      <w:start w:val="1"/>
+      <w:numFmt w:val="bullet"/>
+      <w:lvlText w:val="o"/>
+      <w:lvlJc w:val="left"/>
+      <w:pPr>
+        <w:ind w:left="2160" w:hanging="360"/>
+      </w:pPr>
+      <w:rPr>
+        <w:rFonts w:ascii="Courier New" w:hAnsi="Courier New" w:cs="Courier New" w:hint="default"/>
+      </w:rPr>
+    </w:lvl>
+    <w:lvl w:ilvl="2" w:tplc="042A0005" w:tentative="1">
+      <w:start w:val="1"/>
+      <w:numFmt w:val="bullet"/>
+      <w:lvlText w:val=""/>
+      <w:lvlJc w:val="left"/>
+      <w:pPr>
+        <w:ind w:left="2880" w:hanging="360"/>
+      </w:pPr>
+      <w:rPr>
+        <w:rFonts w:ascii="Wingdings" w:hAnsi="Wingdings" w:hint="default"/>
+      </w:rPr>
+    </w:lvl>
+    <w:lvl w:ilvl="3" w:tplc="042A0001" w:tentative="1">
+      <w:start w:val="1"/>
+      <w:numFmt w:val="bullet"/>
+      <w:lvlText w:val=""/>
+      <w:lvlJc w:val="left"/>
+      <w:pPr>
+        <w:ind w:left="3600" w:hanging="360"/>
+      </w:pPr>
+      <w:rPr>
+        <w:rFonts w:ascii="Symbol" w:hAnsi="Symbol" w:hint="default"/>
+      </w:rPr>
+    </w:lvl>
+    <w:lvl w:ilvl="4" w:tplc="042A0003" w:tentative="1">
+      <w:start w:val="1"/>
+      <w:numFmt w:val="bullet"/>
+      <w:lvlText w:val="o"/>
+      <w:lvlJc w:val="left"/>
+      <w:pPr>
+        <w:ind w:left="4320" w:hanging="360"/>
+      </w:pPr>
+      <w:rPr>
+        <w:rFonts w:ascii="Courier New" w:hAnsi="Courier New" w:cs="Courier New" w:hint="default"/>
+      </w:rPr>
+    </w:lvl>
+    <w:lvl w:ilvl="5" w:tplc="042A0005" w:tentative="1">
+      <w:start w:val="1"/>
+      <w:numFmt w:val="bullet"/>
+      <w:lvlText w:val=""/>
+      <w:lvlJc w:val="left"/>
+      <w:pPr>
+        <w:ind w:left="5040" w:hanging="360"/>
+      </w:pPr>
+      <w:rPr>
+        <w:rFonts w:ascii="Wingdings" w:hAnsi="Wingdings" w:hint="default"/>
+      </w:rPr>
+    </w:lvl>
+    <w:lvl w:ilvl="6" w:tplc="042A0001" w:tentative="1">
+      <w:start w:val="1"/>
+      <w:numFmt w:val="bullet"/>
+      <w:lvlText w:val=""/>
+      <w:lvlJc w:val="left"/>
+      <w:pPr>
+        <w:ind w:left="5760" w:hanging="360"/>
+      </w:pPr>
+      <w:rPr>
+        <w:rFonts w:ascii="Symbol" w:hAnsi="Symbol" w:hint="default"/>
+      </w:rPr>
+    </w:lvl>
+    <w:lvl w:ilvl="7" w:tplc="042A0003" w:tentative="1">
+      <w:start w:val="1"/>
+      <w:numFmt w:val="bullet"/>
+      <w:lvlText w:val="o"/>
+      <w:lvlJc w:val="left"/>
+      <w:pPr>
+        <w:ind w:left="6480" w:hanging="360"/>
+      </w:pPr>
+      <w:rPr>
+        <w:rFonts w:ascii="Courier New" w:hAnsi="Courier New" w:cs="Courier New" w:hint="default"/>
+      </w:rPr>
+    </w:lvl>
+    <w:lvl w:ilvl="8" w:tplc="042A0005" w:tentative="1">
+      <w:start w:val="1"/>
+      <w:numFmt w:val="bullet"/>
+      <w:lvlText w:val=""/>
+      <w:lvlJc w:val="left"/>
+      <w:pPr>
+        <w:ind w:left="7200" w:hanging="360"/>
+      </w:pPr>
+      <w:rPr>
+        <w:rFonts w:ascii="Wingdings" w:hAnsi="Wingdings" w:hint="default"/>
+      </w:rPr>
+    </w:lvl>
+  </w:abstractNum>
+  <w:abstractNum w:abstractNumId="1" w15:restartNumberingAfterBreak="0">
     <w:nsid w:val="110761B0"/>
     <w:multiLevelType w:val="hybridMultilevel"/>
     <w:tmpl w:val="D13A5BDE"/>
@@ -1956,7 +3217,7 @@
       </w:pPr>
     </w:lvl>
   </w:abstractNum>
-  <w:abstractNum w:abstractNumId="1" w15:restartNumberingAfterBreak="0">
+  <w:abstractNum w:abstractNumId="2" w15:restartNumberingAfterBreak="0">
     <w:nsid w:val="1AAB4D71"/>
     <w:multiLevelType w:val="hybridMultilevel"/>
     <w:tmpl w:val="9A121D06"/>
@@ -2045,7 +3306,7 @@
       </w:pPr>
     </w:lvl>
   </w:abstractNum>
-  <w:abstractNum w:abstractNumId="2" w15:restartNumberingAfterBreak="0">
+  <w:abstractNum w:abstractNumId="3" w15:restartNumberingAfterBreak="0">
     <w:nsid w:val="1E7532D8"/>
     <w:multiLevelType w:val="hybridMultilevel"/>
     <w:tmpl w:val="BCB26A6C"/>
@@ -2134,7 +3395,7 @@
       </w:pPr>
     </w:lvl>
   </w:abstractNum>
-  <w:abstractNum w:abstractNumId="3" w15:restartNumberingAfterBreak="0">
+  <w:abstractNum w:abstractNumId="4" w15:restartNumberingAfterBreak="0">
     <w:nsid w:val="23DE3726"/>
     <w:multiLevelType w:val="hybridMultilevel"/>
     <w:tmpl w:val="5322985A"/>
@@ -2223,7 +3484,7 @@
       </w:pPr>
     </w:lvl>
   </w:abstractNum>
-  <w:abstractNum w:abstractNumId="4" w15:restartNumberingAfterBreak="0">
+  <w:abstractNum w:abstractNumId="5" w15:restartNumberingAfterBreak="0">
     <w:nsid w:val="26BB205B"/>
     <w:multiLevelType w:val="hybridMultilevel"/>
     <w:tmpl w:val="E5CA2EA8"/>
@@ -2312,7 +3573,7 @@
       </w:pPr>
     </w:lvl>
   </w:abstractNum>
-  <w:abstractNum w:abstractNumId="5" w15:restartNumberingAfterBreak="0">
+  <w:abstractNum w:abstractNumId="6" w15:restartNumberingAfterBreak="0">
     <w:nsid w:val="40971285"/>
     <w:multiLevelType w:val="hybridMultilevel"/>
     <w:tmpl w:val="B7FA8992"/>
@@ -2401,7 +3662,7 @@
       </w:pPr>
     </w:lvl>
   </w:abstractNum>
-  <w:abstractNum w:abstractNumId="6" w15:restartNumberingAfterBreak="0">
+  <w:abstractNum w:abstractNumId="7" w15:restartNumberingAfterBreak="0">
     <w:nsid w:val="4B037172"/>
     <w:multiLevelType w:val="hybridMultilevel"/>
     <w:tmpl w:val="5D4A504C"/>
@@ -2490,7 +3751,96 @@
       </w:pPr>
     </w:lvl>
   </w:abstractNum>
-  <w:abstractNum w:abstractNumId="7" w15:restartNumberingAfterBreak="0">
+  <w:abstractNum w:abstractNumId="8" w15:restartNumberingAfterBreak="0">
+    <w:nsid w:val="4FE25AE8"/>
+    <w:multiLevelType w:val="hybridMultilevel"/>
+    <w:tmpl w:val="D8F81C84"/>
+    <w:lvl w:ilvl="0" w:tplc="042A000F">
+      <w:start w:val="1"/>
+      <w:numFmt w:val="decimal"/>
+      <w:lvlText w:val="%1."/>
+      <w:lvlJc w:val="left"/>
+      <w:pPr>
+        <w:ind w:left="720" w:hanging="360"/>
+      </w:pPr>
+      <w:rPr>
+        <w:rFonts w:hint="default"/>
+      </w:rPr>
+    </w:lvl>
+    <w:lvl w:ilvl="1" w:tplc="042A0019" w:tentative="1">
+      <w:start w:val="1"/>
+      <w:numFmt w:val="lowerLetter"/>
+      <w:lvlText w:val="%2."/>
+      <w:lvlJc w:val="left"/>
+      <w:pPr>
+        <w:ind w:left="1440" w:hanging="360"/>
+      </w:pPr>
+    </w:lvl>
+    <w:lvl w:ilvl="2" w:tplc="042A001B" w:tentative="1">
+      <w:start w:val="1"/>
+      <w:numFmt w:val="lowerRoman"/>
+      <w:lvlText w:val="%3."/>
+      <w:lvlJc w:val="right"/>
+      <w:pPr>
+        <w:ind w:left="2160" w:hanging="180"/>
+      </w:pPr>
+    </w:lvl>
+    <w:lvl w:ilvl="3" w:tplc="042A000F" w:tentative="1">
+      <w:start w:val="1"/>
+      <w:numFmt w:val="decimal"/>
+      <w:lvlText w:val="%4."/>
+      <w:lvlJc w:val="left"/>
+      <w:pPr>
+        <w:ind w:left="2880" w:hanging="360"/>
+      </w:pPr>
+    </w:lvl>
+    <w:lvl w:ilvl="4" w:tplc="042A0019" w:tentative="1">
+      <w:start w:val="1"/>
+      <w:numFmt w:val="lowerLetter"/>
+      <w:lvlText w:val="%5."/>
+      <w:lvlJc w:val="left"/>
+      <w:pPr>
+        <w:ind w:left="3600" w:hanging="360"/>
+      </w:pPr>
+    </w:lvl>
+    <w:lvl w:ilvl="5" w:tplc="042A001B" w:tentative="1">
+      <w:start w:val="1"/>
+      <w:numFmt w:val="lowerRoman"/>
+      <w:lvlText w:val="%6."/>
+      <w:lvlJc w:val="right"/>
+      <w:pPr>
+        <w:ind w:left="4320" w:hanging="180"/>
+      </w:pPr>
+    </w:lvl>
+    <w:lvl w:ilvl="6" w:tplc="042A000F" w:tentative="1">
+      <w:start w:val="1"/>
+      <w:numFmt w:val="decimal"/>
+      <w:lvlText w:val="%7."/>
+      <w:lvlJc w:val="left"/>
+      <w:pPr>
+        <w:ind w:left="5040" w:hanging="360"/>
+      </w:pPr>
+    </w:lvl>
+    <w:lvl w:ilvl="7" w:tplc="042A0019" w:tentative="1">
+      <w:start w:val="1"/>
+      <w:numFmt w:val="lowerLetter"/>
+      <w:lvlText w:val="%8."/>
+      <w:lvlJc w:val="left"/>
+      <w:pPr>
+        <w:ind w:left="5760" w:hanging="360"/>
+      </w:pPr>
+    </w:lvl>
+    <w:lvl w:ilvl="8" w:tplc="042A001B" w:tentative="1">
+      <w:start w:val="1"/>
+      <w:numFmt w:val="lowerRoman"/>
+      <w:lvlText w:val="%9."/>
+      <w:lvlJc w:val="right"/>
+      <w:pPr>
+        <w:ind w:left="6480" w:hanging="180"/>
+      </w:pPr>
+    </w:lvl>
+  </w:abstractNum>
+  <w:abstractNum w:abstractNumId="9" w15:restartNumberingAfterBreak="0">
     <w:nsid w:val="59A2765D"/>
     <w:multiLevelType w:val="hybridMultilevel"/>
     <w:tmpl w:val="0F904EFE"/>
@@ -2579,7 +3929,121 @@
       </w:pPr>
     </w:lvl>
   </w:abstractNum>
-  <w:abstractNum w:abstractNumId="8" w15:restartNumberingAfterBreak="0">
+  <w:abstractNum w:abstractNumId="10" w15:restartNumberingAfterBreak="0">
+    <w:nsid w:val="5B6626FA"/>
+    <w:multiLevelType w:val="hybridMultilevel"/>
+    <w:tmpl w:val="22684E46"/>
+    <w:lvl w:ilvl="0" w:tplc="042A0007">
+      <w:start w:val="1"/>
+      <w:numFmt w:val="bullet"/>
+      <w:lvlText w:val=""/>
+      <w:lvlPicBulletId w:val="0"/>
+      <w:lvlJc w:val="left"/>
+      <w:pPr>
+        <w:ind w:left="1440" w:hanging="360"/>
+      </w:pPr>
+      <w:rPr>
+        <w:rFonts w:ascii="Symbol" w:hAnsi="Symbol" w:hint="default"/>
+      </w:rPr>
+    </w:lvl>
+    <w:lvl w:ilvl="1" w:tplc="042A0003" w:tentative="1">
+      <w:start w:val="1"/>
+      <w:numFmt w:val="bullet"/>
+      <w:lvlText w:val="o"/>
+      <w:lvlJc w:val="left"/>
+      <w:pPr>
+        <w:ind w:left="2160" w:hanging="360"/>
+      </w:pPr>
+      <w:rPr>
+        <w:rFonts w:ascii="Courier New" w:hAnsi="Courier New" w:cs="Courier New" w:hint="default"/>
+      </w:rPr>
+    </w:lvl>
+    <w:lvl w:ilvl="2" w:tplc="042A0005" w:tentative="1">
+      <w:start w:val="1"/>
+      <w:numFmt w:val="bullet"/>
+      <w:lvlText w:val=""/>
+      <w:lvlJc w:val="left"/>
+      <w:pPr>
+        <w:ind w:left="2880" w:hanging="360"/>
+      </w:pPr>
+      <w:rPr>
+        <w:rFonts w:ascii="Wingdings" w:hAnsi="Wingdings" w:hint="default"/>
+      </w:rPr>
+    </w:lvl>
+    <w:lvl w:ilvl="3" w:tplc="042A0001" w:tentative="1">
+      <w:start w:val="1"/>
+      <w:numFmt w:val="bullet"/>
+      <w:lvlText w:val=""/>
+      <w:lvlJc w:val="left"/>
+      <w:pPr>
+        <w:ind w:left="3600" w:hanging="360"/>
+      </w:pPr>
+      <w:rPr>
+        <w:rFonts w:ascii="Symbol" w:hAnsi="Symbol" w:hint="default"/>
+      </w:rPr>
+    </w:lvl>
+    <w:lvl w:ilvl="4" w:tplc="042A0003" w:tentative="1">
+      <w:start w:val="1"/>
+      <w:numFmt w:val="bullet"/>
+      <w:lvlText w:val="o"/>
+      <w:lvlJc w:val="left"/>
+      <w:pPr>
+        <w:ind w:left="4320" w:hanging="360"/>
+      </w:pPr>
+      <w:rPr>
+        <w:rFonts w:ascii="Courier New" w:hAnsi="Courier New" w:cs="Courier New" w:hint="default"/>
+      </w:rPr>
+    </w:lvl>
+    <w:lvl w:ilvl="5" w:tplc="042A0005" w:tentative="1">
+      <w:start w:val="1"/>
+      <w:numFmt w:val="bullet"/>
+      <w:lvlText w:val=""/>
+      <w:lvlJc w:val="left"/>
+      <w:pPr>
+        <w:ind w:left="5040" w:hanging="360"/>
+      </w:pPr>
+      <w:rPr>
+        <w:rFonts w:ascii="Wingdings" w:hAnsi="Wingdings" w:hint="default"/>
+      </w:rPr>
+    </w:lvl>
+    <w:lvl w:ilvl="6" w:tplc="042A0001" w:tentative="1">
+      <w:start w:val="1"/>
+      <w:numFmt w:val="bullet"/>
+      <w:lvlText w:val=""/>
+      <w:lvlJc w:val="left"/>
+      <w:pPr>
+        <w:ind w:left="5760" w:hanging="360"/>
+      </w:pPr>
+      <w:rPr>
+        <w:rFonts w:ascii="Symbol" w:hAnsi="Symbol" w:hint="default"/>
+      </w:rPr>
+    </w:lvl>
+    <w:lvl w:ilvl="7" w:tplc="042A0003" w:tentative="1">
+      <w:start w:val="1"/>
+      <w:numFmt w:val="bullet"/>
+      <w:lvlText w:val="o"/>
+      <w:lvlJc w:val="left"/>
+      <w:pPr>
+        <w:ind w:left="6480" w:hanging="360"/>
+      </w:pPr>
+      <w:rPr>
+        <w:rFonts w:ascii="Courier New" w:hAnsi="Courier New" w:cs="Courier New" w:hint="default"/>
+      </w:rPr>
+    </w:lvl>
+    <w:lvl w:ilvl="8" w:tplc="042A0005" w:tentative="1">
+      <w:start w:val="1"/>
+      <w:numFmt w:val="bullet"/>
+      <w:lvlText w:val=""/>
+      <w:lvlJc w:val="left"/>
+      <w:pPr>
+        <w:ind w:left="7200" w:hanging="360"/>
+      </w:pPr>
+      <w:rPr>
+        <w:rFonts w:ascii="Wingdings" w:hAnsi="Wingdings" w:hint="default"/>
+      </w:rPr>
+    </w:lvl>
+  </w:abstractNum>
+  <w:abstractNum w:abstractNumId="11" w15:restartNumberingAfterBreak="0">
     <w:nsid w:val="6D57040E"/>
     <w:multiLevelType w:val="hybridMultilevel"/>
     <w:tmpl w:val="26FACBEA"/>
@@ -2668,32 +4132,158 @@
       </w:pPr>
     </w:lvl>
   </w:abstractNum>
+  <w:abstractNum w:abstractNumId="12" w15:restartNumberingAfterBreak="0">
+    <w:nsid w:val="7733235A"/>
+    <w:multiLevelType w:val="hybridMultilevel"/>
+    <w:tmpl w:val="C7302E1C"/>
+    <w:lvl w:ilvl="0" w:tplc="042A0007">
+      <w:start w:val="1"/>
+      <w:numFmt w:val="bullet"/>
+      <w:lvlText w:val=""/>
+      <w:lvlPicBulletId w:val="0"/>
+      <w:lvlJc w:val="left"/>
+      <w:pPr>
+        <w:ind w:left="1440" w:hanging="360"/>
+      </w:pPr>
+      <w:rPr>
+        <w:rFonts w:ascii="Symbol" w:hAnsi="Symbol" w:hint="default"/>
+      </w:rPr>
+    </w:lvl>
+    <w:lvl w:ilvl="1" w:tplc="042A0003" w:tentative="1">
+      <w:start w:val="1"/>
+      <w:numFmt w:val="bullet"/>
+      <w:lvlText w:val="o"/>
+      <w:lvlJc w:val="left"/>
+      <w:pPr>
+        <w:ind w:left="2160" w:hanging="360"/>
+      </w:pPr>
+      <w:rPr>
+        <w:rFonts w:ascii="Courier New" w:hAnsi="Courier New" w:cs="Courier New" w:hint="default"/>
+      </w:rPr>
+    </w:lvl>
+    <w:lvl w:ilvl="2" w:tplc="042A0005" w:tentative="1">
+      <w:start w:val="1"/>
+      <w:numFmt w:val="bullet"/>
+      <w:lvlText w:val=""/>
+      <w:lvlJc w:val="left"/>
+      <w:pPr>
+        <w:ind w:left="2880" w:hanging="360"/>
+      </w:pPr>
+      <w:rPr>
+        <w:rFonts w:ascii="Wingdings" w:hAnsi="Wingdings" w:hint="default"/>
+      </w:rPr>
+    </w:lvl>
+    <w:lvl w:ilvl="3" w:tplc="042A0001" w:tentative="1">
+      <w:start w:val="1"/>
+      <w:numFmt w:val="bullet"/>
+      <w:lvlText w:val=""/>
+      <w:lvlJc w:val="left"/>
+      <w:pPr>
+        <w:ind w:left="3600" w:hanging="360"/>
+      </w:pPr>
+      <w:rPr>
+        <w:rFonts w:ascii="Symbol" w:hAnsi="Symbol" w:hint="default"/>
+      </w:rPr>
+    </w:lvl>
+    <w:lvl w:ilvl="4" w:tplc="042A0003" w:tentative="1">
+      <w:start w:val="1"/>
+      <w:numFmt w:val="bullet"/>
+      <w:lvlText w:val="o"/>
+      <w:lvlJc w:val="left"/>
+      <w:pPr>
+        <w:ind w:left="4320" w:hanging="360"/>
+      </w:pPr>
+      <w:rPr>
+        <w:rFonts w:ascii="Courier New" w:hAnsi="Courier New" w:cs="Courier New" w:hint="default"/>
+      </w:rPr>
+    </w:lvl>
+    <w:lvl w:ilvl="5" w:tplc="042A0005" w:tentative="1">
+      <w:start w:val="1"/>
+      <w:numFmt w:val="bullet"/>
+      <w:lvlText w:val=""/>
+      <w:lvlJc w:val="left"/>
+      <w:pPr>
+        <w:ind w:left="5040" w:hanging="360"/>
+      </w:pPr>
+      <w:rPr>
+        <w:rFonts w:ascii="Wingdings" w:hAnsi="Wingdings" w:hint="default"/>
+      </w:rPr>
+    </w:lvl>
+    <w:lvl w:ilvl="6" w:tplc="042A0001" w:tentative="1">
+      <w:start w:val="1"/>
+      <w:numFmt w:val="bullet"/>
+      <w:lvlText w:val=""/>
+      <w:lvlJc w:val="left"/>
+      <w:pPr>
+        <w:ind w:left="5760" w:hanging="360"/>
+      </w:pPr>
+      <w:rPr>
+        <w:rFonts w:ascii="Symbol" w:hAnsi="Symbol" w:hint="default"/>
+      </w:rPr>
+    </w:lvl>
+    <w:lvl w:ilvl="7" w:tplc="042A0003" w:tentative="1">
+      <w:start w:val="1"/>
+      <w:numFmt w:val="bullet"/>
+      <w:lvlText w:val="o"/>
+      <w:lvlJc w:val="left"/>
+      <w:pPr>
+        <w:ind w:left="6480" w:hanging="360"/>
+      </w:pPr>
+      <w:rPr>
+        <w:rFonts w:ascii="Courier New" w:hAnsi="Courier New" w:cs="Courier New" w:hint="default"/>
+      </w:rPr>
+    </w:lvl>
+    <w:lvl w:ilvl="8" w:tplc="042A0005" w:tentative="1">
+      <w:start w:val="1"/>
+      <w:numFmt w:val="bullet"/>
+      <w:lvlText w:val=""/>
+      <w:lvlJc w:val="left"/>
+      <w:pPr>
+        <w:ind w:left="7200" w:hanging="360"/>
+      </w:pPr>
+      <w:rPr>
+        <w:rFonts w:ascii="Wingdings" w:hAnsi="Wingdings" w:hint="default"/>
+      </w:rPr>
+    </w:lvl>
+  </w:abstractNum>
   <w:num w:numId="1">
+    <w:abstractNumId w:val="4"/>
+  </w:num>
+  <w:num w:numId="2">
+    <w:abstractNumId w:val="7"/>
+  </w:num>
+  <w:num w:numId="3">
+    <w:abstractNumId w:val="11"/>
+  </w:num>
+  <w:num w:numId="4">
     <w:abstractNumId w:val="3"/>
   </w:num>
-  <w:num w:numId="2">
+  <w:num w:numId="5">
+    <w:abstractNumId w:val="5"/>
+  </w:num>
+  <w:num w:numId="6">
+    <w:abstractNumId w:val="1"/>
+  </w:num>
+  <w:num w:numId="7">
+    <w:abstractNumId w:val="2"/>
+  </w:num>
+  <w:num w:numId="8">
     <w:abstractNumId w:val="6"/>
   </w:num>
-  <w:num w:numId="3">
+  <w:num w:numId="9">
+    <w:abstractNumId w:val="9"/>
+  </w:num>
+  <w:num w:numId="10">
     <w:abstractNumId w:val="8"/>
   </w:num>
-  <w:num w:numId="4">
-    <w:abstractNumId w:val="2"/>
-  </w:num>
-  <w:num w:numId="5">
-    <w:abstractNumId w:val="4"/>
-  </w:num>
-  <w:num w:numId="6">
+  <w:num w:numId="11">
     <w:abstractNumId w:val="0"/>
   </w:num>
-  <w:num w:numId="7">
-    <w:abstractNumId w:val="1"/>
+  <w:num w:numId="12">
+    <w:abstractNumId w:val="12"/>
   </w:num>
-  <w:num w:numId="8">
-    <w:abstractNumId w:val="5"/>
-  </w:num>
-  <w:num w:numId="9">
-    <w:abstractNumId w:val="7"/>
+  <w:num w:numId="13">
+    <w:abstractNumId w:val="10"/>
   </w:num>
 </w:numbering>
 </file>
@@ -2821,6 +4411,7 @@
     <w:lsdException w:name="HTML Sample" w:semiHidden="1" w:unhideWhenUsed="1"/>
     <w:lsdException w:name="HTML Typewriter" w:semiHidden="1" w:unhideWhenUsed="1"/>
     <w:lsdException w:name="HTML Variable" w:semiHidden="1" w:unhideWhenUsed="1"/>
+    <w:lsdException w:name="Normal Table" w:semiHidden="1" w:unhideWhenUsed="1"/>
     <w:lsdException w:name="annotation subject" w:semiHidden="1" w:unhideWhenUsed="1"/>
     <w:lsdException w:name="No List" w:semiHidden="1" w:unhideWhenUsed="1"/>
     <w:lsdException w:name="Outline List 1" w:semiHidden="1" w:unhideWhenUsed="1"/>
@@ -2867,8 +4458,10 @@
     <w:lsdException w:name="Table Subtle 2" w:semiHidden="1" w:unhideWhenUsed="1"/>
     <w:lsdException w:name="Table Web 1" w:semiHidden="1" w:unhideWhenUsed="1"/>
     <w:lsdException w:name="Table Web 2" w:semiHidden="1" w:unhideWhenUsed="1"/>
+    <w:lsdException w:name="Table Web 3" w:semiHidden="1" w:unhideWhenUsed="1"/>
     <w:lsdException w:name="Balloon Text" w:semiHidden="1" w:unhideWhenUsed="1"/>
     <w:lsdException w:name="Table Grid" w:uiPriority="39"/>
+    <w:lsdException w:name="Table Theme" w:semiHidden="1" w:unhideWhenUsed="1"/>
     <w:lsdException w:name="Placeholder Text" w:semiHidden="1"/>
     <w:lsdException w:name="No Spacing" w:uiPriority="1" w:qFormat="1"/>
     <w:lsdException w:name="Light Shading" w:uiPriority="60"/>

</xml_diff>